<commit_message>
Abstract and Contents added
</commit_message>
<xml_diff>
--- a/OOP final report.docx
+++ b/OOP final report.docx
@@ -21,7 +21,7 @@
           <w:szCs w:val="24"/>
         </w:rPr>
         <w:pict>
-          <v:rect id="Rectangle 5" o:spid="_x0000_s1026" style="position:absolute;margin-left:1412.8pt;margin-top:14.75pt;width:396pt;height:31.15pt;z-index:251665408;visibility:visible;mso-position-horizontal:right;mso-position-horizontal-relative:margin;mso-width-relative:margin;mso-height-relative:margin;v-text-anchor:middle" o:gfxdata="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" fillcolor="white [3201]" strokecolor="black [3200]" strokeweight="1pt">
+          <v:rect id="Rectangle 5" o:spid="_x0000_s1026" style="position:absolute;margin-left:1768.8pt;margin-top:14.75pt;width:396pt;height:31.15pt;z-index:251665408;visibility:visible;mso-position-horizontal:right;mso-position-horizontal-relative:margin;mso-width-relative:margin;mso-height-relative:margin;v-text-anchor:middle" o:gfxdata="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" fillcolor="white [3201]" strokecolor="black [3200]" strokeweight="1pt">
             <v:textbox>
               <w:txbxContent>
                 <w:p>
@@ -104,13 +104,59 @@
         </w:rPr>
         <w:t xml:space="preserve">ation to Mr. </w:t>
       </w:r>
-      <w:r>
-        <w:rPr>
-          <w:rFonts w:ascii="Times New Roman" w:hAnsi="Times New Roman" w:cs="Times New Roman"/>
-          <w:sz w:val="24"/>
-          <w:szCs w:val="24"/>
-        </w:rPr>
-        <w:t>Daya Sagar Baral (</w:t>
+      <w:proofErr w:type="spellStart"/>
+      <w:r>
+        <w:rPr>
+          <w:rFonts w:ascii="Times New Roman" w:hAnsi="Times New Roman" w:cs="Times New Roman"/>
+          <w:sz w:val="24"/>
+          <w:szCs w:val="24"/>
+        </w:rPr>
+        <w:t>Daya</w:t>
+      </w:r>
+      <w:proofErr w:type="spellEnd"/>
+      <w:r>
+        <w:rPr>
+          <w:rFonts w:ascii="Times New Roman" w:hAnsi="Times New Roman" w:cs="Times New Roman"/>
+          <w:sz w:val="24"/>
+          <w:szCs w:val="24"/>
+        </w:rPr>
+        <w:t xml:space="preserve"> </w:t>
+      </w:r>
+      <w:proofErr w:type="spellStart"/>
+      <w:r>
+        <w:rPr>
+          <w:rFonts w:ascii="Times New Roman" w:hAnsi="Times New Roman" w:cs="Times New Roman"/>
+          <w:sz w:val="24"/>
+          <w:szCs w:val="24"/>
+        </w:rPr>
+        <w:t>Sagar</w:t>
+      </w:r>
+      <w:proofErr w:type="spellEnd"/>
+      <w:r>
+        <w:rPr>
+          <w:rFonts w:ascii="Times New Roman" w:hAnsi="Times New Roman" w:cs="Times New Roman"/>
+          <w:sz w:val="24"/>
+          <w:szCs w:val="24"/>
+        </w:rPr>
+        <w:t xml:space="preserve"> </w:t>
+      </w:r>
+      <w:proofErr w:type="spellStart"/>
+      <w:r>
+        <w:rPr>
+          <w:rFonts w:ascii="Times New Roman" w:hAnsi="Times New Roman" w:cs="Times New Roman"/>
+          <w:sz w:val="24"/>
+          <w:szCs w:val="24"/>
+        </w:rPr>
+        <w:t>Baral</w:t>
+      </w:r>
+      <w:proofErr w:type="spellEnd"/>
+      <w:r>
+        <w:rPr>
+          <w:rFonts w:ascii="Times New Roman" w:hAnsi="Times New Roman" w:cs="Times New Roman"/>
+          <w:sz w:val="24"/>
+          <w:szCs w:val="24"/>
+        </w:rPr>
+        <w:t xml:space="preserve"> (</w:t>
       </w:r>
       <w:r>
         <w:rPr>
@@ -330,15 +376,51 @@
           <w:sz w:val="24"/>
           <w:szCs w:val="24"/>
         </w:rPr>
-        <w:t xml:space="preserve"> to day any project. So once again</w:t>
-      </w:r>
-      <w:r>
-        <w:rPr>
-          <w:rFonts w:ascii="Times New Roman" w:hAnsi="Times New Roman" w:cs="Times New Roman"/>
-          <w:sz w:val="24"/>
-          <w:szCs w:val="24"/>
-        </w:rPr>
-        <w:t xml:space="preserve">, we would like to thank DOECE for gibing s the platform to </w:t>
+        <w:t xml:space="preserve"> </w:t>
+      </w:r>
+      <w:proofErr w:type="spellStart"/>
+      <w:r>
+        <w:rPr>
+          <w:rFonts w:ascii="Times New Roman" w:hAnsi="Times New Roman" w:cs="Times New Roman"/>
+          <w:sz w:val="24"/>
+          <w:szCs w:val="24"/>
+        </w:rPr>
+        <w:t>to day</w:t>
+      </w:r>
+      <w:proofErr w:type="spellEnd"/>
+      <w:r>
+        <w:rPr>
+          <w:rFonts w:ascii="Times New Roman" w:hAnsi="Times New Roman" w:cs="Times New Roman"/>
+          <w:sz w:val="24"/>
+          <w:szCs w:val="24"/>
+        </w:rPr>
+        <w:t xml:space="preserve"> any project. So once again</w:t>
+      </w:r>
+      <w:r>
+        <w:rPr>
+          <w:rFonts w:ascii="Times New Roman" w:hAnsi="Times New Roman" w:cs="Times New Roman"/>
+          <w:sz w:val="24"/>
+          <w:szCs w:val="24"/>
+        </w:rPr>
+        <w:t xml:space="preserve">, we would like to thank DOECE for </w:t>
+      </w:r>
+      <w:proofErr w:type="spellStart"/>
+      <w:r>
+        <w:rPr>
+          <w:rFonts w:ascii="Times New Roman" w:hAnsi="Times New Roman" w:cs="Times New Roman"/>
+          <w:sz w:val="24"/>
+          <w:szCs w:val="24"/>
+        </w:rPr>
+        <w:t>gibing</w:t>
+      </w:r>
+      <w:proofErr w:type="spellEnd"/>
+      <w:r>
+        <w:rPr>
+          <w:rFonts w:ascii="Times New Roman" w:hAnsi="Times New Roman" w:cs="Times New Roman"/>
+          <w:sz w:val="24"/>
+          <w:szCs w:val="24"/>
+        </w:rPr>
+        <w:t xml:space="preserve"> s the platform to </w:t>
       </w:r>
       <w:r>
         <w:rPr>
@@ -452,6 +534,794 @@
           <w:rFonts w:ascii="Times New Roman" w:hAnsi="Times New Roman" w:cs="Times New Roman"/>
           <w:sz w:val="28"/>
           <w:szCs w:val="28"/>
+        </w:rPr>
+      </w:pPr>
+    </w:p>
+    <w:p>
+      <w:pPr>
+        <w:spacing w:before="280" w:after="0"/>
+        <w:rPr>
+          <w:rFonts w:ascii="Times New Roman" w:hAnsi="Times New Roman" w:cs="Times New Roman"/>
+          <w:b/>
+          <w:sz w:val="24"/>
+          <w:szCs w:val="24"/>
+        </w:rPr>
+      </w:pPr>
+    </w:p>
+    <w:p>
+      <w:pPr>
+        <w:spacing w:before="280" w:after="0"/>
+        <w:rPr>
+          <w:rFonts w:ascii="Times New Roman" w:hAnsi="Times New Roman" w:cs="Times New Roman"/>
+          <w:b/>
+          <w:sz w:val="24"/>
+          <w:szCs w:val="24"/>
+        </w:rPr>
+      </w:pPr>
+    </w:p>
+    <w:p>
+      <w:pPr>
+        <w:rPr>
+          <w:rFonts w:ascii="Times New Roman" w:hAnsi="Times New Roman" w:cs="Times New Roman"/>
+          <w:b/>
+          <w:sz w:val="24"/>
+          <w:szCs w:val="24"/>
+        </w:rPr>
+      </w:pPr>
+      <w:r>
+        <w:rPr>
+          <w:rFonts w:ascii="Times New Roman" w:hAnsi="Times New Roman" w:cs="Times New Roman"/>
+          <w:b/>
+          <w:sz w:val="24"/>
+          <w:szCs w:val="24"/>
+        </w:rPr>
+        <w:br w:type="page"/>
+      </w:r>
+    </w:p>
+    <w:p>
+      <w:pPr>
+        <w:spacing w:before="280" w:after="0"/>
+        <w:jc w:val="center"/>
+        <w:rPr>
+          <w:rFonts w:ascii="Times New Roman" w:hAnsi="Times New Roman" w:cs="Times New Roman"/>
+          <w:b/>
+          <w:sz w:val="36"/>
+          <w:szCs w:val="36"/>
+        </w:rPr>
+      </w:pPr>
+      <w:r>
+        <w:rPr>
+          <w:rFonts w:ascii="Times New Roman" w:hAnsi="Times New Roman" w:cs="Times New Roman"/>
+          <w:b/>
+          <w:sz w:val="36"/>
+          <w:szCs w:val="36"/>
+        </w:rPr>
+        <w:lastRenderedPageBreak/>
+        <w:t>Abstract</w:t>
+      </w:r>
+    </w:p>
+    <w:p>
+      <w:pPr>
+        <w:spacing w:before="280" w:after="0"/>
+        <w:rPr>
+          <w:rFonts w:ascii="Times New Roman" w:hAnsi="Times New Roman" w:cs="Times New Roman"/>
+          <w:sz w:val="24"/>
+          <w:szCs w:val="24"/>
+        </w:rPr>
+      </w:pPr>
+      <w:r>
+        <w:rPr>
+          <w:rFonts w:ascii="Times New Roman" w:hAnsi="Times New Roman" w:cs="Times New Roman"/>
+          <w:sz w:val="24"/>
+          <w:szCs w:val="24"/>
+        </w:rPr>
+        <w:t>This project is a game made primarily on the concept of object oriented programming. It is a war game which consists of a plane which is assigned to destroy everything and anything within its sight. But of course, with war, there are always constraints and in this game, we have to destroy the objects as fast as possible because the fuel is running low.</w:t>
+      </w:r>
+    </w:p>
+    <w:p>
+      <w:pPr>
+        <w:spacing w:before="280" w:after="0"/>
+        <w:rPr>
+          <w:rFonts w:ascii="Times New Roman" w:hAnsi="Times New Roman" w:cs="Times New Roman"/>
+          <w:b/>
+          <w:sz w:val="24"/>
+          <w:szCs w:val="24"/>
+        </w:rPr>
+      </w:pPr>
+    </w:p>
+    <w:p>
+      <w:pPr>
+        <w:spacing w:before="280" w:after="0"/>
+        <w:rPr>
+          <w:rFonts w:ascii="Times New Roman" w:hAnsi="Times New Roman" w:cs="Times New Roman"/>
+          <w:b/>
+          <w:sz w:val="24"/>
+          <w:szCs w:val="24"/>
+        </w:rPr>
+      </w:pPr>
+    </w:p>
+    <w:p>
+      <w:pPr>
+        <w:spacing w:before="280" w:after="0"/>
+        <w:rPr>
+          <w:rFonts w:ascii="Times New Roman" w:hAnsi="Times New Roman" w:cs="Times New Roman"/>
+          <w:b/>
+          <w:sz w:val="24"/>
+          <w:szCs w:val="24"/>
+        </w:rPr>
+      </w:pPr>
+    </w:p>
+    <w:p>
+      <w:pPr>
+        <w:spacing w:before="280" w:after="0"/>
+        <w:rPr>
+          <w:rFonts w:ascii="Times New Roman" w:hAnsi="Times New Roman" w:cs="Times New Roman"/>
+          <w:b/>
+          <w:sz w:val="24"/>
+          <w:szCs w:val="24"/>
+        </w:rPr>
+      </w:pPr>
+    </w:p>
+    <w:p>
+      <w:pPr>
+        <w:spacing w:before="280" w:after="0"/>
+        <w:rPr>
+          <w:rFonts w:ascii="Times New Roman" w:hAnsi="Times New Roman" w:cs="Times New Roman"/>
+          <w:b/>
+          <w:sz w:val="24"/>
+          <w:szCs w:val="24"/>
+        </w:rPr>
+      </w:pPr>
+    </w:p>
+    <w:p>
+      <w:pPr>
+        <w:spacing w:before="280" w:after="0"/>
+        <w:rPr>
+          <w:rFonts w:ascii="Times New Roman" w:hAnsi="Times New Roman" w:cs="Times New Roman"/>
+          <w:b/>
+          <w:sz w:val="24"/>
+          <w:szCs w:val="24"/>
+        </w:rPr>
+      </w:pPr>
+    </w:p>
+    <w:p>
+      <w:pPr>
+        <w:spacing w:before="280" w:after="0"/>
+        <w:rPr>
+          <w:rFonts w:ascii="Times New Roman" w:hAnsi="Times New Roman" w:cs="Times New Roman"/>
+          <w:b/>
+          <w:sz w:val="24"/>
+          <w:szCs w:val="24"/>
+        </w:rPr>
+      </w:pPr>
+    </w:p>
+    <w:p>
+      <w:pPr>
+        <w:spacing w:before="280" w:after="0"/>
+        <w:rPr>
+          <w:rFonts w:ascii="Times New Roman" w:hAnsi="Times New Roman" w:cs="Times New Roman"/>
+          <w:b/>
+          <w:sz w:val="24"/>
+          <w:szCs w:val="24"/>
+        </w:rPr>
+      </w:pPr>
+    </w:p>
+    <w:p>
+      <w:pPr>
+        <w:spacing w:before="280" w:after="0"/>
+        <w:rPr>
+          <w:rFonts w:ascii="Times New Roman" w:hAnsi="Times New Roman" w:cs="Times New Roman"/>
+          <w:b/>
+          <w:sz w:val="24"/>
+          <w:szCs w:val="24"/>
+        </w:rPr>
+      </w:pPr>
+    </w:p>
+    <w:p>
+      <w:pPr>
+        <w:spacing w:before="280" w:after="0"/>
+        <w:rPr>
+          <w:rFonts w:ascii="Times New Roman" w:hAnsi="Times New Roman" w:cs="Times New Roman"/>
+          <w:b/>
+          <w:sz w:val="24"/>
+          <w:szCs w:val="24"/>
+        </w:rPr>
+      </w:pPr>
+    </w:p>
+    <w:p>
+      <w:pPr>
+        <w:spacing w:before="280" w:after="0"/>
+        <w:rPr>
+          <w:rFonts w:ascii="Times New Roman" w:hAnsi="Times New Roman" w:cs="Times New Roman"/>
+          <w:b/>
+          <w:sz w:val="24"/>
+          <w:szCs w:val="24"/>
+        </w:rPr>
+      </w:pPr>
+    </w:p>
+    <w:p>
+      <w:pPr>
+        <w:spacing w:before="280" w:after="0"/>
+        <w:rPr>
+          <w:rFonts w:ascii="Times New Roman" w:hAnsi="Times New Roman" w:cs="Times New Roman"/>
+          <w:b/>
+          <w:sz w:val="24"/>
+          <w:szCs w:val="24"/>
+        </w:rPr>
+      </w:pPr>
+    </w:p>
+    <w:p>
+      <w:pPr>
+        <w:spacing w:before="280" w:after="0"/>
+        <w:rPr>
+          <w:rFonts w:ascii="Times New Roman" w:hAnsi="Times New Roman" w:cs="Times New Roman"/>
+          <w:b/>
+          <w:sz w:val="24"/>
+          <w:szCs w:val="24"/>
+        </w:rPr>
+      </w:pPr>
+    </w:p>
+    <w:p>
+      <w:pPr>
+        <w:spacing w:before="280" w:after="0"/>
+        <w:rPr>
+          <w:rFonts w:ascii="Times New Roman" w:hAnsi="Times New Roman" w:cs="Times New Roman"/>
+          <w:b/>
+          <w:sz w:val="24"/>
+          <w:szCs w:val="24"/>
+        </w:rPr>
+      </w:pPr>
+    </w:p>
+    <w:p>
+      <w:pPr>
+        <w:spacing w:before="280" w:after="0"/>
+        <w:rPr>
+          <w:rFonts w:ascii="Times New Roman" w:hAnsi="Times New Roman" w:cs="Times New Roman"/>
+          <w:b/>
+          <w:sz w:val="24"/>
+          <w:szCs w:val="24"/>
+        </w:rPr>
+      </w:pPr>
+    </w:p>
+    <w:p>
+      <w:pPr>
+        <w:spacing w:before="280" w:after="0"/>
+        <w:rPr>
+          <w:rFonts w:ascii="Times New Roman" w:hAnsi="Times New Roman" w:cs="Times New Roman"/>
+          <w:b/>
+          <w:sz w:val="24"/>
+          <w:szCs w:val="24"/>
+        </w:rPr>
+      </w:pPr>
+    </w:p>
+    <w:p>
+      <w:pPr>
+        <w:spacing w:before="280" w:after="0"/>
+        <w:rPr>
+          <w:rFonts w:ascii="Times New Roman" w:hAnsi="Times New Roman" w:cs="Times New Roman"/>
+          <w:b/>
+          <w:sz w:val="24"/>
+          <w:szCs w:val="24"/>
+        </w:rPr>
+      </w:pPr>
+    </w:p>
+    <w:p>
+      <w:pPr>
+        <w:spacing w:before="280" w:after="0"/>
+        <w:rPr>
+          <w:rFonts w:ascii="Times New Roman" w:hAnsi="Times New Roman" w:cs="Times New Roman"/>
+          <w:b/>
+          <w:sz w:val="24"/>
+          <w:szCs w:val="24"/>
+        </w:rPr>
+      </w:pPr>
+    </w:p>
+    <w:p>
+      <w:pPr>
+        <w:spacing w:before="280" w:after="0"/>
+        <w:rPr>
+          <w:rFonts w:ascii="Times New Roman" w:hAnsi="Times New Roman" w:cs="Times New Roman"/>
+          <w:b/>
+          <w:sz w:val="24"/>
+          <w:szCs w:val="24"/>
+        </w:rPr>
+      </w:pPr>
+    </w:p>
+    <w:p>
+      <w:pPr>
+        <w:spacing w:before="280" w:after="0"/>
+        <w:rPr>
+          <w:rFonts w:ascii="Times New Roman" w:hAnsi="Times New Roman" w:cs="Times New Roman"/>
+          <w:b/>
+          <w:sz w:val="24"/>
+          <w:szCs w:val="24"/>
+        </w:rPr>
+      </w:pPr>
+    </w:p>
+    <w:p>
+      <w:pPr>
+        <w:spacing w:before="280" w:after="0"/>
+        <w:jc w:val="center"/>
+        <w:rPr>
+          <w:rFonts w:ascii="Times New Roman" w:hAnsi="Times New Roman" w:cs="Times New Roman"/>
+          <w:b/>
+          <w:sz w:val="36"/>
+          <w:szCs w:val="36"/>
+        </w:rPr>
+      </w:pPr>
+      <w:r>
+        <w:rPr>
+          <w:rFonts w:ascii="Times New Roman" w:hAnsi="Times New Roman" w:cs="Times New Roman"/>
+          <w:b/>
+          <w:sz w:val="36"/>
+          <w:szCs w:val="36"/>
+        </w:rPr>
+        <w:lastRenderedPageBreak/>
+        <w:t>CONTENTS</w:t>
+      </w:r>
+    </w:p>
+    <w:p>
+      <w:pPr>
+        <w:numPr>
+          <w:ilvl w:val="0"/>
+          <w:numId w:val="5"/>
+        </w:numPr>
+        <w:shd w:val="clear" w:color="auto" w:fill="FFFFFF"/>
+        <w:spacing w:before="100" w:beforeAutospacing="1" w:after="100" w:afterAutospacing="1" w:line="240" w:lineRule="auto"/>
+        <w:rPr>
+          <w:rFonts w:ascii="Times New Roman" w:eastAsia="Times New Roman" w:hAnsi="Times New Roman" w:cs="Times New Roman"/>
+          <w:sz w:val="24"/>
+          <w:szCs w:val="24"/>
+          <w:lang w:bidi="ar-SA"/>
+        </w:rPr>
+      </w:pPr>
+      <w:r>
+        <w:rPr>
+          <w:rFonts w:ascii="Times New Roman" w:hAnsi="Times New Roman" w:cs="Times New Roman"/>
+          <w:sz w:val="24"/>
+          <w:szCs w:val="24"/>
+        </w:rPr>
+        <w:t xml:space="preserve"> </w:t>
+      </w:r>
+      <w:r>
+        <w:rPr>
+          <w:rFonts w:ascii="Times New Roman" w:eastAsia="Times New Roman" w:hAnsi="Times New Roman" w:cs="Times New Roman"/>
+          <w:sz w:val="24"/>
+          <w:szCs w:val="24"/>
+          <w:lang w:bidi="ar-SA"/>
+        </w:rPr>
+        <w:t>Objectives</w:t>
+      </w:r>
+    </w:p>
+    <w:p>
+      <w:pPr>
+        <w:numPr>
+          <w:ilvl w:val="0"/>
+          <w:numId w:val="5"/>
+        </w:numPr>
+        <w:shd w:val="clear" w:color="auto" w:fill="FFFFFF"/>
+        <w:spacing w:before="100" w:beforeAutospacing="1" w:after="100" w:afterAutospacing="1" w:line="240" w:lineRule="auto"/>
+        <w:rPr>
+          <w:rFonts w:ascii="Times New Roman" w:eastAsia="Times New Roman" w:hAnsi="Times New Roman" w:cs="Times New Roman"/>
+          <w:sz w:val="24"/>
+          <w:szCs w:val="24"/>
+          <w:lang w:bidi="ar-SA"/>
+        </w:rPr>
+      </w:pPr>
+      <w:r>
+        <w:rPr>
+          <w:rFonts w:ascii="Times New Roman" w:eastAsia="Times New Roman" w:hAnsi="Times New Roman" w:cs="Times New Roman"/>
+          <w:sz w:val="24"/>
+          <w:szCs w:val="24"/>
+          <w:lang w:bidi="ar-SA"/>
+        </w:rPr>
+        <w:t>Introduction</w:t>
+      </w:r>
+    </w:p>
+    <w:p>
+      <w:pPr>
+        <w:numPr>
+          <w:ilvl w:val="0"/>
+          <w:numId w:val="5"/>
+        </w:numPr>
+        <w:shd w:val="clear" w:color="auto" w:fill="FFFFFF"/>
+        <w:spacing w:before="100" w:beforeAutospacing="1" w:after="100" w:afterAutospacing="1" w:line="240" w:lineRule="auto"/>
+        <w:rPr>
+          <w:rFonts w:ascii="Times New Roman" w:eastAsia="Times New Roman" w:hAnsi="Times New Roman" w:cs="Times New Roman"/>
+          <w:sz w:val="24"/>
+          <w:szCs w:val="24"/>
+          <w:lang w:bidi="ar-SA"/>
+        </w:rPr>
+      </w:pPr>
+      <w:r>
+        <w:rPr>
+          <w:rFonts w:ascii="Times New Roman" w:eastAsia="Times New Roman" w:hAnsi="Times New Roman" w:cs="Times New Roman"/>
+          <w:sz w:val="24"/>
+          <w:szCs w:val="24"/>
+          <w:lang w:bidi="ar-SA"/>
+        </w:rPr>
+        <w:t>Application</w:t>
+      </w:r>
+    </w:p>
+    <w:p>
+      <w:pPr>
+        <w:numPr>
+          <w:ilvl w:val="0"/>
+          <w:numId w:val="5"/>
+        </w:numPr>
+        <w:shd w:val="clear" w:color="auto" w:fill="FFFFFF"/>
+        <w:spacing w:before="100" w:beforeAutospacing="1" w:after="100" w:afterAutospacing="1" w:line="240" w:lineRule="auto"/>
+        <w:rPr>
+          <w:rFonts w:ascii="Times New Roman" w:eastAsia="Times New Roman" w:hAnsi="Times New Roman" w:cs="Times New Roman"/>
+          <w:sz w:val="24"/>
+          <w:szCs w:val="24"/>
+          <w:lang w:bidi="ar-SA"/>
+        </w:rPr>
+      </w:pPr>
+      <w:r>
+        <w:rPr>
+          <w:rFonts w:ascii="Times New Roman" w:eastAsia="Times New Roman" w:hAnsi="Times New Roman" w:cs="Times New Roman"/>
+          <w:sz w:val="24"/>
+          <w:szCs w:val="24"/>
+          <w:lang w:bidi="ar-SA"/>
+        </w:rPr>
+        <w:t>Literature survey</w:t>
+      </w:r>
+    </w:p>
+    <w:p>
+      <w:pPr>
+        <w:numPr>
+          <w:ilvl w:val="0"/>
+          <w:numId w:val="5"/>
+        </w:numPr>
+        <w:shd w:val="clear" w:color="auto" w:fill="FFFFFF"/>
+        <w:spacing w:before="100" w:beforeAutospacing="1" w:after="100" w:afterAutospacing="1" w:line="240" w:lineRule="auto"/>
+        <w:rPr>
+          <w:rFonts w:ascii="Times New Roman" w:eastAsia="Times New Roman" w:hAnsi="Times New Roman" w:cs="Times New Roman"/>
+          <w:sz w:val="24"/>
+          <w:szCs w:val="24"/>
+          <w:lang w:bidi="ar-SA"/>
+        </w:rPr>
+      </w:pPr>
+      <w:r>
+        <w:rPr>
+          <w:rFonts w:ascii="Times New Roman" w:eastAsia="Times New Roman" w:hAnsi="Times New Roman" w:cs="Times New Roman"/>
+          <w:sz w:val="24"/>
+          <w:szCs w:val="24"/>
+          <w:lang w:bidi="ar-SA"/>
+        </w:rPr>
+        <w:t>Existing System</w:t>
+      </w:r>
+    </w:p>
+    <w:p>
+      <w:pPr>
+        <w:numPr>
+          <w:ilvl w:val="0"/>
+          <w:numId w:val="5"/>
+        </w:numPr>
+        <w:shd w:val="clear" w:color="auto" w:fill="FFFFFF"/>
+        <w:spacing w:before="100" w:beforeAutospacing="1" w:after="100" w:afterAutospacing="1" w:line="240" w:lineRule="auto"/>
+        <w:rPr>
+          <w:rFonts w:ascii="Times New Roman" w:eastAsia="Times New Roman" w:hAnsi="Times New Roman" w:cs="Times New Roman"/>
+          <w:sz w:val="24"/>
+          <w:szCs w:val="24"/>
+          <w:lang w:bidi="ar-SA"/>
+        </w:rPr>
+      </w:pPr>
+      <w:r>
+        <w:rPr>
+          <w:rFonts w:ascii="Times New Roman" w:eastAsia="Times New Roman" w:hAnsi="Times New Roman" w:cs="Times New Roman"/>
+          <w:sz w:val="24"/>
+          <w:szCs w:val="24"/>
+          <w:lang w:bidi="ar-SA"/>
+        </w:rPr>
+        <w:t>Methodology</w:t>
+      </w:r>
+    </w:p>
+    <w:p>
+      <w:pPr>
+        <w:numPr>
+          <w:ilvl w:val="0"/>
+          <w:numId w:val="5"/>
+        </w:numPr>
+        <w:shd w:val="clear" w:color="auto" w:fill="FFFFFF"/>
+        <w:spacing w:before="100" w:beforeAutospacing="1" w:after="100" w:afterAutospacing="1" w:line="240" w:lineRule="auto"/>
+        <w:rPr>
+          <w:rFonts w:ascii="Times New Roman" w:eastAsia="Times New Roman" w:hAnsi="Times New Roman" w:cs="Times New Roman"/>
+          <w:sz w:val="24"/>
+          <w:szCs w:val="24"/>
+          <w:lang w:bidi="ar-SA"/>
+        </w:rPr>
+      </w:pPr>
+      <w:r>
+        <w:rPr>
+          <w:rFonts w:ascii="Times New Roman" w:eastAsia="Times New Roman" w:hAnsi="Times New Roman" w:cs="Times New Roman"/>
+          <w:sz w:val="24"/>
+          <w:szCs w:val="24"/>
+          <w:lang w:bidi="ar-SA"/>
+        </w:rPr>
+        <w:t>Implementation</w:t>
+      </w:r>
+    </w:p>
+    <w:p>
+      <w:pPr>
+        <w:numPr>
+          <w:ilvl w:val="1"/>
+          <w:numId w:val="5"/>
+        </w:numPr>
+        <w:shd w:val="clear" w:color="auto" w:fill="FFFFFF"/>
+        <w:spacing w:before="100" w:beforeAutospacing="1" w:after="100" w:afterAutospacing="1" w:line="240" w:lineRule="auto"/>
+        <w:rPr>
+          <w:rFonts w:ascii="Times New Roman" w:eastAsia="Times New Roman" w:hAnsi="Times New Roman" w:cs="Times New Roman"/>
+          <w:sz w:val="24"/>
+          <w:szCs w:val="24"/>
+          <w:lang w:bidi="ar-SA"/>
+        </w:rPr>
+      </w:pPr>
+      <w:r>
+        <w:rPr>
+          <w:rFonts w:ascii="Times New Roman" w:eastAsia="Times New Roman" w:hAnsi="Times New Roman" w:cs="Times New Roman"/>
+          <w:sz w:val="24"/>
+          <w:szCs w:val="24"/>
+          <w:lang w:bidi="ar-SA"/>
+        </w:rPr>
+        <w:t>Block diagram</w:t>
+      </w:r>
+    </w:p>
+    <w:p>
+      <w:pPr>
+        <w:numPr>
+          <w:ilvl w:val="0"/>
+          <w:numId w:val="5"/>
+        </w:numPr>
+        <w:shd w:val="clear" w:color="auto" w:fill="FFFFFF"/>
+        <w:spacing w:before="100" w:beforeAutospacing="1" w:after="100" w:afterAutospacing="1" w:line="240" w:lineRule="auto"/>
+        <w:rPr>
+          <w:rFonts w:ascii="Times New Roman" w:eastAsia="Times New Roman" w:hAnsi="Times New Roman" w:cs="Times New Roman"/>
+          <w:sz w:val="24"/>
+          <w:szCs w:val="24"/>
+          <w:lang w:bidi="ar-SA"/>
+        </w:rPr>
+      </w:pPr>
+      <w:r>
+        <w:rPr>
+          <w:rFonts w:ascii="Times New Roman" w:eastAsia="Times New Roman" w:hAnsi="Times New Roman" w:cs="Times New Roman"/>
+          <w:sz w:val="24"/>
+          <w:szCs w:val="24"/>
+          <w:lang w:bidi="ar-SA"/>
+        </w:rPr>
+        <w:t>Results</w:t>
+      </w:r>
+    </w:p>
+    <w:p>
+      <w:pPr>
+        <w:numPr>
+          <w:ilvl w:val="0"/>
+          <w:numId w:val="5"/>
+        </w:numPr>
+        <w:shd w:val="clear" w:color="auto" w:fill="FFFFFF"/>
+        <w:spacing w:before="100" w:beforeAutospacing="1" w:after="100" w:afterAutospacing="1" w:line="240" w:lineRule="auto"/>
+        <w:rPr>
+          <w:rFonts w:ascii="Times New Roman" w:eastAsia="Times New Roman" w:hAnsi="Times New Roman" w:cs="Times New Roman"/>
+          <w:sz w:val="24"/>
+          <w:szCs w:val="24"/>
+          <w:lang w:bidi="ar-SA"/>
+        </w:rPr>
+      </w:pPr>
+      <w:r>
+        <w:rPr>
+          <w:rFonts w:ascii="Times New Roman" w:eastAsia="Times New Roman" w:hAnsi="Times New Roman" w:cs="Times New Roman"/>
+          <w:sz w:val="24"/>
+          <w:szCs w:val="24"/>
+          <w:lang w:bidi="ar-SA"/>
+        </w:rPr>
+        <w:t>Problems Faced and solutions</w:t>
+      </w:r>
+    </w:p>
+    <w:p>
+      <w:pPr>
+        <w:numPr>
+          <w:ilvl w:val="0"/>
+          <w:numId w:val="5"/>
+        </w:numPr>
+        <w:shd w:val="clear" w:color="auto" w:fill="FFFFFF"/>
+        <w:spacing w:before="100" w:beforeAutospacing="1" w:after="100" w:afterAutospacing="1" w:line="240" w:lineRule="auto"/>
+        <w:rPr>
+          <w:rFonts w:ascii="Times New Roman" w:eastAsia="Times New Roman" w:hAnsi="Times New Roman" w:cs="Times New Roman"/>
+          <w:sz w:val="24"/>
+          <w:szCs w:val="24"/>
+          <w:lang w:bidi="ar-SA"/>
+        </w:rPr>
+      </w:pPr>
+      <w:r>
+        <w:rPr>
+          <w:rFonts w:ascii="Times New Roman" w:eastAsia="Times New Roman" w:hAnsi="Times New Roman" w:cs="Times New Roman"/>
+          <w:sz w:val="24"/>
+          <w:szCs w:val="24"/>
+          <w:lang w:bidi="ar-SA"/>
+        </w:rPr>
+        <w:t>Limitations and future enhancements</w:t>
+      </w:r>
+    </w:p>
+    <w:p>
+      <w:pPr>
+        <w:numPr>
+          <w:ilvl w:val="0"/>
+          <w:numId w:val="5"/>
+        </w:numPr>
+        <w:shd w:val="clear" w:color="auto" w:fill="FFFFFF"/>
+        <w:spacing w:before="100" w:beforeAutospacing="1" w:after="100" w:afterAutospacing="1" w:line="240" w:lineRule="auto"/>
+        <w:rPr>
+          <w:rFonts w:ascii="Times New Roman" w:eastAsia="Times New Roman" w:hAnsi="Times New Roman" w:cs="Times New Roman"/>
+          <w:sz w:val="24"/>
+          <w:szCs w:val="24"/>
+          <w:lang w:bidi="ar-SA"/>
+        </w:rPr>
+      </w:pPr>
+      <w:r>
+        <w:rPr>
+          <w:rFonts w:ascii="Times New Roman" w:eastAsia="Times New Roman" w:hAnsi="Times New Roman" w:cs="Times New Roman"/>
+          <w:sz w:val="24"/>
+          <w:szCs w:val="24"/>
+          <w:lang w:bidi="ar-SA"/>
+        </w:rPr>
+        <w:t>Conclusion and recommendations</w:t>
+      </w:r>
+    </w:p>
+    <w:p>
+      <w:pPr>
+        <w:numPr>
+          <w:ilvl w:val="0"/>
+          <w:numId w:val="5"/>
+        </w:numPr>
+        <w:shd w:val="clear" w:color="auto" w:fill="FFFFFF"/>
+        <w:spacing w:before="100" w:beforeAutospacing="1" w:after="100" w:afterAutospacing="1" w:line="240" w:lineRule="auto"/>
+        <w:rPr>
+          <w:rFonts w:ascii="Times New Roman" w:eastAsia="Times New Roman" w:hAnsi="Times New Roman" w:cs="Times New Roman"/>
+          <w:color w:val="414B56"/>
+          <w:sz w:val="24"/>
+          <w:szCs w:val="24"/>
+          <w:lang w:bidi="ar-SA"/>
+        </w:rPr>
+      </w:pPr>
+      <w:r>
+        <w:rPr>
+          <w:rFonts w:ascii="Times New Roman" w:eastAsia="Times New Roman" w:hAnsi="Times New Roman" w:cs="Times New Roman"/>
+          <w:sz w:val="24"/>
+          <w:szCs w:val="24"/>
+          <w:lang w:bidi="ar-SA"/>
+        </w:rPr>
+        <w:t>References</w:t>
+      </w:r>
+    </w:p>
+    <w:p>
+      <w:pPr>
+        <w:spacing w:before="280" w:after="0"/>
+        <w:rPr>
+          <w:rFonts w:ascii="Times New Roman" w:hAnsi="Times New Roman" w:cs="Times New Roman"/>
+          <w:sz w:val="24"/>
+          <w:szCs w:val="24"/>
+        </w:rPr>
+      </w:pPr>
+    </w:p>
+    <w:p>
+      <w:pPr>
+        <w:spacing w:before="280" w:after="0"/>
+        <w:rPr>
+          <w:rFonts w:ascii="Times New Roman" w:hAnsi="Times New Roman" w:cs="Times New Roman"/>
+          <w:b/>
+          <w:sz w:val="24"/>
+          <w:szCs w:val="24"/>
+        </w:rPr>
+      </w:pPr>
+    </w:p>
+    <w:p>
+      <w:pPr>
+        <w:spacing w:before="280" w:after="0"/>
+        <w:rPr>
+          <w:rFonts w:ascii="Times New Roman" w:hAnsi="Times New Roman" w:cs="Times New Roman"/>
+          <w:b/>
+          <w:sz w:val="24"/>
+          <w:szCs w:val="24"/>
+        </w:rPr>
+      </w:pPr>
+    </w:p>
+    <w:p>
+      <w:pPr>
+        <w:spacing w:before="280" w:after="0"/>
+        <w:rPr>
+          <w:rFonts w:ascii="Times New Roman" w:hAnsi="Times New Roman" w:cs="Times New Roman"/>
+          <w:b/>
+          <w:sz w:val="24"/>
+          <w:szCs w:val="24"/>
+        </w:rPr>
+      </w:pPr>
+    </w:p>
+    <w:p>
+      <w:pPr>
+        <w:spacing w:before="280" w:after="0"/>
+        <w:rPr>
+          <w:rFonts w:ascii="Times New Roman" w:hAnsi="Times New Roman" w:cs="Times New Roman"/>
+          <w:b/>
+          <w:sz w:val="24"/>
+          <w:szCs w:val="24"/>
+        </w:rPr>
+      </w:pPr>
+    </w:p>
+    <w:p>
+      <w:pPr>
+        <w:spacing w:before="280" w:after="0"/>
+        <w:rPr>
+          <w:rFonts w:ascii="Times New Roman" w:hAnsi="Times New Roman" w:cs="Times New Roman"/>
+          <w:b/>
+          <w:sz w:val="24"/>
+          <w:szCs w:val="24"/>
+        </w:rPr>
+      </w:pPr>
+    </w:p>
+    <w:p>
+      <w:pPr>
+        <w:spacing w:before="280" w:after="0"/>
+        <w:rPr>
+          <w:rFonts w:ascii="Times New Roman" w:hAnsi="Times New Roman" w:cs="Times New Roman"/>
+          <w:b/>
+          <w:sz w:val="24"/>
+          <w:szCs w:val="24"/>
+        </w:rPr>
+      </w:pPr>
+    </w:p>
+    <w:p>
+      <w:pPr>
+        <w:spacing w:before="280" w:after="0"/>
+        <w:rPr>
+          <w:rFonts w:ascii="Times New Roman" w:hAnsi="Times New Roman" w:cs="Times New Roman"/>
+          <w:b/>
+          <w:sz w:val="24"/>
+          <w:szCs w:val="24"/>
+        </w:rPr>
+      </w:pPr>
+    </w:p>
+    <w:p>
+      <w:pPr>
+        <w:spacing w:before="280" w:after="0"/>
+        <w:rPr>
+          <w:rFonts w:ascii="Times New Roman" w:hAnsi="Times New Roman" w:cs="Times New Roman"/>
+          <w:b/>
+          <w:sz w:val="24"/>
+          <w:szCs w:val="24"/>
+        </w:rPr>
+      </w:pPr>
+    </w:p>
+    <w:p>
+      <w:pPr>
+        <w:spacing w:before="280" w:after="0"/>
+        <w:rPr>
+          <w:rFonts w:ascii="Times New Roman" w:hAnsi="Times New Roman" w:cs="Times New Roman"/>
+          <w:b/>
+          <w:sz w:val="24"/>
+          <w:szCs w:val="24"/>
+        </w:rPr>
+      </w:pPr>
+    </w:p>
+    <w:p>
+      <w:pPr>
+        <w:spacing w:before="280" w:after="0"/>
+        <w:rPr>
+          <w:rFonts w:ascii="Times New Roman" w:hAnsi="Times New Roman" w:cs="Times New Roman"/>
+          <w:b/>
+          <w:sz w:val="24"/>
+          <w:szCs w:val="24"/>
+        </w:rPr>
+      </w:pPr>
+    </w:p>
+    <w:p>
+      <w:pPr>
+        <w:spacing w:before="280" w:after="0"/>
+        <w:rPr>
+          <w:rFonts w:ascii="Times New Roman" w:hAnsi="Times New Roman" w:cs="Times New Roman"/>
+          <w:b/>
+          <w:sz w:val="24"/>
+          <w:szCs w:val="24"/>
         </w:rPr>
       </w:pPr>
     </w:p>
@@ -519,7 +1389,7 @@
         </w:rPr>
         <w:lastRenderedPageBreak/>
         <w:pict>
-          <v:rect id="Rectangle 4" o:spid="_x0000_s1027" style="position:absolute;margin-left:1412.8pt;margin-top:14.75pt;width:396pt;height:31.15pt;z-index:251663360;visibility:visible;mso-position-horizontal:right;mso-position-horizontal-relative:margin;mso-width-relative:margin;mso-height-relative:margin;v-text-anchor:middle" o:gfxdata="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" fillcolor="white [3201]" strokecolor="black [3200]" strokeweight="1pt">
+          <v:rect id="Rectangle 4" o:spid="_x0000_s1027" style="position:absolute;margin-left:1768.8pt;margin-top:14.75pt;width:396pt;height:31.15pt;z-index:251663360;visibility:visible;mso-position-horizontal:right;mso-position-horizontal-relative:margin;mso-width-relative:margin;mso-height-relative:margin;v-text-anchor:middle" o:gfxdata="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" fillcolor="white [3201]" strokecolor="black [3200]" strokeweight="1pt">
             <v:textbox>
               <w:txbxContent>
                 <w:p>
@@ -553,19 +1423,6 @@
     </w:p>
     <w:p>
       <w:pPr>
-        <w:autoSpaceDE w:val="0"/>
-        <w:autoSpaceDN w:val="0"/>
-        <w:adjustRightInd w:val="0"/>
-        <w:spacing w:after="0" w:line="240" w:lineRule="auto"/>
-        <w:rPr>
-          <w:rFonts w:ascii="Times New Roman" w:hAnsi="Times New Roman" w:cs="Times New Roman"/>
-          <w:sz w:val="36"/>
-          <w:szCs w:val="36"/>
-        </w:rPr>
-      </w:pPr>
-    </w:p>
-    <w:p>
-      <w:pPr>
         <w:ind w:firstLine="720"/>
         <w:jc w:val="both"/>
         <w:rPr>
@@ -579,6 +1436,16 @@
       <w:pPr>
         <w:ind w:firstLine="720"/>
         <w:jc w:val="both"/>
+        <w:rPr>
+          <w:rFonts w:ascii="Times New Roman" w:hAnsi="Times New Roman" w:cs="Times New Roman"/>
+          <w:sz w:val="24"/>
+          <w:szCs w:val="24"/>
+        </w:rPr>
+      </w:pPr>
+    </w:p>
+    <w:p>
+      <w:pPr>
+        <w:ind w:firstLine="720"/>
         <w:rPr>
           <w:rFonts w:ascii="Times New Roman" w:hAnsi="Times New Roman" w:cs="Times New Roman"/>
           <w:sz w:val="24"/>
@@ -633,7 +1500,6 @@
           <w:ilvl w:val="0"/>
           <w:numId w:val="3"/>
         </w:numPr>
-        <w:jc w:val="both"/>
         <w:rPr>
           <w:rFonts w:ascii="Times New Roman" w:hAnsi="Times New Roman" w:cs="Times New Roman"/>
           <w:sz w:val="24"/>
@@ -672,7 +1538,6 @@
           <w:ilvl w:val="0"/>
           <w:numId w:val="3"/>
         </w:numPr>
-        <w:jc w:val="both"/>
         <w:rPr>
           <w:rFonts w:ascii="Times New Roman" w:hAnsi="Times New Roman" w:cs="Times New Roman"/>
           <w:sz w:val="24"/>
@@ -711,7 +1576,6 @@
           <w:ilvl w:val="0"/>
           <w:numId w:val="3"/>
         </w:numPr>
-        <w:jc w:val="both"/>
         <w:rPr>
           <w:rFonts w:ascii="Times New Roman" w:hAnsi="Times New Roman" w:cs="Times New Roman"/>
           <w:sz w:val="24"/>
@@ -782,7 +1646,6 @@
           <w:ilvl w:val="0"/>
           <w:numId w:val="3"/>
         </w:numPr>
-        <w:jc w:val="both"/>
         <w:rPr>
           <w:rFonts w:ascii="Times New Roman" w:hAnsi="Times New Roman" w:cs="Times New Roman"/>
           <w:sz w:val="24"/>
@@ -803,15 +1666,33 @@
           <w:sz w:val="24"/>
           <w:szCs w:val="24"/>
         </w:rPr>
-        <w:t>version control system like G</w:t>
-      </w:r>
-      <w:r>
-        <w:rPr>
-          <w:rFonts w:ascii="Times New Roman" w:hAnsi="Times New Roman" w:cs="Times New Roman"/>
-          <w:sz w:val="24"/>
-          <w:szCs w:val="24"/>
-        </w:rPr>
-        <w:t>it for tracking changes in project files an sharing code through “github.com”</w:t>
+        <w:t xml:space="preserve">version control system like </w:t>
+      </w:r>
+      <w:proofErr w:type="spellStart"/>
+      <w:r>
+        <w:rPr>
+          <w:rFonts w:ascii="Times New Roman" w:hAnsi="Times New Roman" w:cs="Times New Roman"/>
+          <w:sz w:val="24"/>
+          <w:szCs w:val="24"/>
+        </w:rPr>
+        <w:t>G</w:t>
+      </w:r>
+      <w:r>
+        <w:rPr>
+          <w:rFonts w:ascii="Times New Roman" w:hAnsi="Times New Roman" w:cs="Times New Roman"/>
+          <w:sz w:val="24"/>
+          <w:szCs w:val="24"/>
+        </w:rPr>
+        <w:t>it</w:t>
+      </w:r>
+      <w:proofErr w:type="spellEnd"/>
+      <w:r>
+        <w:rPr>
+          <w:rFonts w:ascii="Times New Roman" w:hAnsi="Times New Roman" w:cs="Times New Roman"/>
+          <w:sz w:val="24"/>
+          <w:szCs w:val="24"/>
+        </w:rPr>
+        <w:t xml:space="preserve"> for tracking changes in project files an sharing code through “github.com”</w:t>
       </w:r>
     </w:p>
     <w:p>
@@ -821,7 +1702,6 @@
           <w:ilvl w:val="0"/>
           <w:numId w:val="3"/>
         </w:numPr>
-        <w:jc w:val="both"/>
         <w:rPr>
           <w:rFonts w:ascii="Times New Roman" w:hAnsi="Times New Roman" w:cs="Times New Roman"/>
           <w:sz w:val="24"/>
@@ -844,7 +1724,6 @@
           <w:ilvl w:val="0"/>
           <w:numId w:val="3"/>
         </w:numPr>
-        <w:jc w:val="both"/>
         <w:rPr>
           <w:rFonts w:ascii="Times New Roman" w:hAnsi="Times New Roman" w:cs="Times New Roman"/>
           <w:sz w:val="24"/>
@@ -891,7 +1770,6 @@
           <w:ilvl w:val="0"/>
           <w:numId w:val="3"/>
         </w:numPr>
-        <w:jc w:val="both"/>
         <w:rPr>
           <w:rFonts w:ascii="Times New Roman" w:hAnsi="Times New Roman" w:cs="Times New Roman"/>
           <w:sz w:val="24"/>
@@ -922,7 +1800,6 @@
           <w:ilvl w:val="0"/>
           <w:numId w:val="3"/>
         </w:numPr>
-        <w:jc w:val="both"/>
         <w:rPr>
           <w:rFonts w:ascii="Times New Roman" w:hAnsi="Times New Roman" w:cs="Times New Roman"/>
           <w:sz w:val="24"/>
@@ -945,7 +1822,6 @@
           <w:ilvl w:val="0"/>
           <w:numId w:val="3"/>
         </w:numPr>
-        <w:jc w:val="both"/>
         <w:rPr>
           <w:rFonts w:ascii="Times New Roman" w:hAnsi="Times New Roman" w:cs="Times New Roman"/>
           <w:sz w:val="24"/>
@@ -968,7 +1844,6 @@
           <w:ilvl w:val="0"/>
           <w:numId w:val="3"/>
         </w:numPr>
-        <w:jc w:val="both"/>
         <w:rPr>
           <w:rFonts w:ascii="Times New Roman" w:hAnsi="Times New Roman" w:cs="Times New Roman"/>
           <w:sz w:val="24"/>
@@ -1039,7 +1914,6 @@
           <w:ilvl w:val="0"/>
           <w:numId w:val="3"/>
         </w:numPr>
-        <w:jc w:val="both"/>
         <w:rPr>
           <w:rFonts w:ascii="Times New Roman" w:hAnsi="Times New Roman" w:cs="Times New Roman"/>
           <w:sz w:val="24"/>
@@ -1078,7 +1952,6 @@
           <w:ilvl w:val="0"/>
           <w:numId w:val="3"/>
         </w:numPr>
-        <w:jc w:val="both"/>
         <w:rPr>
           <w:rFonts w:ascii="Times New Roman" w:hAnsi="Times New Roman" w:cs="Times New Roman"/>
           <w:sz w:val="24"/>
@@ -1096,7 +1969,6 @@
     </w:p>
     <w:p>
       <w:pPr>
-        <w:jc w:val="both"/>
         <w:rPr>
           <w:rFonts w:ascii="Times New Roman" w:hAnsi="Times New Roman" w:cs="Times New Roman"/>
           <w:sz w:val="28"/>
@@ -1183,7 +2055,7 @@
         </w:rPr>
         <w:lastRenderedPageBreak/>
         <w:pict>
-          <v:rect id="Rectangle 3" o:spid="_x0000_s1028" style="position:absolute;margin-left:1412.8pt;margin-top:14.75pt;width:396pt;height:31.15pt;z-index:251661312;visibility:visible;mso-position-horizontal:right;mso-position-horizontal-relative:margin;mso-width-relative:margin;mso-height-relative:margin;v-text-anchor:middle" o:gfxdata="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" fillcolor="white [3201]" strokecolor="black [3200]" strokeweight="1pt">
+          <v:rect id="Rectangle 3" o:spid="_x0000_s1028" style="position:absolute;margin-left:1768.8pt;margin-top:14.75pt;width:396pt;height:31.15pt;z-index:251661312;visibility:visible;mso-position-horizontal:right;mso-position-horizontal-relative:margin;mso-width-relative:margin;mso-height-relative:margin;v-text-anchor:middle" o:gfxdata="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" fillcolor="white [3201]" strokecolor="black [3200]" strokeweight="1pt">
             <v:textbox>
               <w:txbxContent>
                 <w:p>
@@ -1378,7 +2250,7 @@
         </w:rPr>
         <w:lastRenderedPageBreak/>
         <w:pict>
-          <v:rect id="Rectangle 46" o:spid="_x0000_s1029" style="position:absolute;margin-left:1412.8pt;margin-top:14.75pt;width:396pt;height:31.15pt;z-index:251659264;visibility:visible;mso-position-horizontal:right;mso-position-horizontal-relative:margin;mso-width-relative:margin;mso-height-relative:margin;v-text-anchor:middle" o:gfxdata="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" fillcolor="white [3201]" strokecolor="black [3200]" strokeweight="1pt">
+          <v:rect id="Rectangle 46" o:spid="_x0000_s1029" style="position:absolute;margin-left:1768.8pt;margin-top:14.75pt;width:396pt;height:31.15pt;z-index:251659264;visibility:visible;mso-position-horizontal:right;mso-position-horizontal-relative:margin;mso-width-relative:margin;mso-height-relative:margin;v-text-anchor:middle" o:gfxdata="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" fillcolor="white [3201]" strokecolor="black [3200]" strokeweight="1pt">
             <v:textbox>
               <w:txbxContent>
                 <w:p>
@@ -1456,7 +2328,79 @@
           <w:sz w:val="24"/>
           <w:szCs w:val="24"/>
         </w:rPr>
-        <w:t>The closest similarity to our project is a game in the android Play Store calledAtomic Bomber which is developed by Luke Allen. In Atomic Bomber, you control a NATO ground-attack plane during a hypothetical 1970 Soviet invasion of Europe. You can drop both conventional and nuclear bombs. According to Tom Clancy, the NATO battle plan was to usetactical nukes during a Soviet invasion because the Soviet ground forces massively outnumbered NATO. In the game, you face Soviet anti-aircraft artillery (the ZSU- 57), SAMs (the SA-2), and fighters (the MiG-21). To keep the game interesting, you have to just avoid the fighters; they're invincible. In reality, (also according to Tom Clancy), NATO expected to have air superiority during a Soviet invasion, so the Soviet fighter threat in the game is probably unrealistic. Based on the high scores that the game submits to the web server, as of February2013, 82 million games of Atomic Bomber have been played since its September 2010 release, and roughly 495 years have been spent in game play. Recently an extra game mode has been added to the full version, where you can fly an A-10 Warthog armed with a GAU-8 30mm depleted-uranium cannon, plus Hydra 70 unguided air-to-ground rockets. The A-10's cannon can be used to shoot down the MiG (which was highly requested by players.) The MiG also gets shot down if a stray SAM hits it, in both game modes. The A-10 mode uses a separate online high score list from the regular mode. This was a highly successful game for the graphics it presents. We believe that we can make a game which is known more for its game play rather than its extra-essentials. The author claims to be porting his game for IOS in the future. As we can see, this game represents a lot of what we are going to do. But we do believe that our extra features, such as the extra game mode where one can also play as the tank, will improve the game for all of its legacy.</w:t>
+        <w:t xml:space="preserve">The closest similarity to our project is a game in the android Play Store </w:t>
+      </w:r>
+      <w:proofErr w:type="spellStart"/>
+      <w:r>
+        <w:rPr>
+          <w:rFonts w:ascii="Times New Roman" w:hAnsi="Times New Roman" w:cs="Times New Roman"/>
+          <w:sz w:val="24"/>
+          <w:szCs w:val="24"/>
+        </w:rPr>
+        <w:t>calledAtomic</w:t>
+      </w:r>
+      <w:proofErr w:type="spellEnd"/>
+      <w:r>
+        <w:rPr>
+          <w:rFonts w:ascii="Times New Roman" w:hAnsi="Times New Roman" w:cs="Times New Roman"/>
+          <w:sz w:val="24"/>
+          <w:szCs w:val="24"/>
+        </w:rPr>
+        <w:t xml:space="preserve"> Bomber which is developed by Luke Allen. In Atomic Bomber, you control a NATO ground-attack plane during a hypothetical 1970 Soviet invasion of Europe. You can drop both conventional and nuclear bombs. According to Tom Clancy, the NATO battle plan was to </w:t>
+      </w:r>
+      <w:proofErr w:type="spellStart"/>
+      <w:r>
+        <w:rPr>
+          <w:rFonts w:ascii="Times New Roman" w:hAnsi="Times New Roman" w:cs="Times New Roman"/>
+          <w:sz w:val="24"/>
+          <w:szCs w:val="24"/>
+        </w:rPr>
+        <w:t>usetactical</w:t>
+      </w:r>
+      <w:proofErr w:type="spellEnd"/>
+      <w:r>
+        <w:rPr>
+          <w:rFonts w:ascii="Times New Roman" w:hAnsi="Times New Roman" w:cs="Times New Roman"/>
+          <w:sz w:val="24"/>
+          <w:szCs w:val="24"/>
+        </w:rPr>
+        <w:t xml:space="preserve"> nukes during a Soviet invasion because the Soviet ground forces massively outnumbered NATO. In the game, you face Soviet anti-aircraft artillery (the ZSU- 57), SAMs (the SA-2), and fighters (the MiG-21). To keep the game interesting, you have to just avoid the fighters; they're invincible. In reality, (also according to Tom Clancy), NATO expected to have air superiority during a Soviet invasion, so the Soviet fighter threat in the game is probably unrealistic. Based on the high scores that the game submits to the web server, as of February2013, 82 million games of Atomic Bomber have been played since its September 2010 release, and roughly 495 years have been spent in game play. Recently an extra game mode has been added to the full version, where you can fly an A-10 Warthog armed with a GAU-8 30mm depleted-uranium cannon, plus Hydra 70 unguided air-to-ground rockets. The A-10's cannon can be used to shoot down the </w:t>
+      </w:r>
+      <w:proofErr w:type="spellStart"/>
+      <w:r>
+        <w:rPr>
+          <w:rFonts w:ascii="Times New Roman" w:hAnsi="Times New Roman" w:cs="Times New Roman"/>
+          <w:sz w:val="24"/>
+          <w:szCs w:val="24"/>
+        </w:rPr>
+        <w:t>MiG</w:t>
+      </w:r>
+      <w:proofErr w:type="spellEnd"/>
+      <w:r>
+        <w:rPr>
+          <w:rFonts w:ascii="Times New Roman" w:hAnsi="Times New Roman" w:cs="Times New Roman"/>
+          <w:sz w:val="24"/>
+          <w:szCs w:val="24"/>
+        </w:rPr>
+        <w:t xml:space="preserve"> (which was highly requested by players.) The </w:t>
+      </w:r>
+      <w:proofErr w:type="spellStart"/>
+      <w:r>
+        <w:rPr>
+          <w:rFonts w:ascii="Times New Roman" w:hAnsi="Times New Roman" w:cs="Times New Roman"/>
+          <w:sz w:val="24"/>
+          <w:szCs w:val="24"/>
+        </w:rPr>
+        <w:t>MiG</w:t>
+      </w:r>
+      <w:proofErr w:type="spellEnd"/>
+      <w:r>
+        <w:rPr>
+          <w:rFonts w:ascii="Times New Roman" w:hAnsi="Times New Roman" w:cs="Times New Roman"/>
+          <w:sz w:val="24"/>
+          <w:szCs w:val="24"/>
+        </w:rPr>
+        <w:t xml:space="preserve"> also gets shot down if a stray SAM hits it, in both game modes. The A-10 mode uses a separate online high score list from the regular mode. This was a highly successful game for the graphics it presents. We believe that we can make a game which is known more for its game play rather than its extra-essentials. The author claims to be porting his game for IOS in the future. As we can see, this game represents a lot of what we are going to do. But we do believe that our extra features, such as the extra game mode where one can also play as the tank, will improve the game for all of its legacy.</w:t>
       </w:r>
     </w:p>
     <w:p>
@@ -1479,7 +2423,34 @@
           <w:sz w:val="24"/>
           <w:szCs w:val="24"/>
         </w:rPr>
-        <w:t>As this may be our core concept but we decide to recall the World War II, where japan was attack with the atomic bomb. Which destroyed H</w:t>
+        <w:t xml:space="preserve">As this may be our core concept but we decide to recall the World War II, where </w:t>
+      </w:r>
+      <w:proofErr w:type="spellStart"/>
+      <w:r>
+        <w:rPr>
+          <w:rFonts w:ascii="Times New Roman" w:hAnsi="Times New Roman" w:cs="Times New Roman"/>
+          <w:sz w:val="24"/>
+          <w:szCs w:val="24"/>
+        </w:rPr>
+        <w:t>japan</w:t>
+      </w:r>
+      <w:proofErr w:type="spellEnd"/>
+      <w:r>
+        <w:rPr>
+          <w:rFonts w:ascii="Times New Roman" w:hAnsi="Times New Roman" w:cs="Times New Roman"/>
+          <w:sz w:val="24"/>
+          <w:szCs w:val="24"/>
+        </w:rPr>
+        <w:t xml:space="preserve"> was attack with the atomic bomb. Which destroyed </w:t>
+      </w:r>
+      <w:proofErr w:type="spellStart"/>
+      <w:r>
+        <w:rPr>
+          <w:rFonts w:ascii="Times New Roman" w:hAnsi="Times New Roman" w:cs="Times New Roman"/>
+          <w:sz w:val="24"/>
+          <w:szCs w:val="24"/>
+        </w:rPr>
+        <w:t>H</w:t>
       </w:r>
       <w:r>
         <w:rPr>
@@ -1495,7 +2466,16 @@
           <w:sz w:val="24"/>
           <w:szCs w:val="24"/>
         </w:rPr>
-        <w:t>rosima and Nagasaki. The plane that throw that bomb was Boeing B-29 which is our plane</w:t>
+        <w:t>rosima</w:t>
+      </w:r>
+      <w:proofErr w:type="spellEnd"/>
+      <w:r>
+        <w:rPr>
+          <w:rFonts w:ascii="Times New Roman" w:hAnsi="Times New Roman" w:cs="Times New Roman"/>
+          <w:sz w:val="24"/>
+          <w:szCs w:val="24"/>
+        </w:rPr>
+        <w:t xml:space="preserve"> and Nagasaki. The plane that throw that bomb was Boeing B-29 which is our plane</w:t>
       </w:r>
       <w:r>
         <w:rPr>
@@ -1513,16 +2493,6 @@
         </w:rPr>
         <w:t xml:space="preserve"> throw bombs to tanks that are auto operate on ground. </w:t>
       </w:r>
-    </w:p>
-    <w:p>
-      <w:pPr>
-        <w:jc w:val="both"/>
-        <w:rPr>
-          <w:rFonts w:ascii="Times New Roman" w:hAnsi="Times New Roman" w:cs="Times New Roman"/>
-          <w:sz w:val="24"/>
-          <w:szCs w:val="24"/>
-        </w:rPr>
-      </w:pPr>
     </w:p>
     <w:p>
       <w:pPr>
@@ -1621,7 +2591,7 @@
         </w:rPr>
         <w:lastRenderedPageBreak/>
         <w:pict>
-          <v:rect id="Rectangle 6" o:spid="_x0000_s1030" style="position:absolute;margin-left:1412.8pt;margin-top:14.75pt;width:396pt;height:31.15pt;z-index:251667456;visibility:visible;mso-position-horizontal:right;mso-position-horizontal-relative:margin;mso-width-relative:margin;mso-height-relative:margin;v-text-anchor:middle" o:gfxdata="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" fillcolor="white [3201]" strokecolor="black [3200]" strokeweight="1pt">
+          <v:rect id="Rectangle 6" o:spid="_x0000_s1030" style="position:absolute;margin-left:1768.8pt;margin-top:14.75pt;width:396pt;height:31.15pt;z-index:251667456;visibility:visible;mso-position-horizontal:right;mso-position-horizontal-relative:margin;mso-width-relative:margin;mso-height-relative:margin;v-text-anchor:middle" o:gfxdata="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" fillcolor="white [3201]" strokecolor="black [3200]" strokeweight="1pt">
             <v:textbox>
               <w:txbxContent>
                 <w:p>
@@ -1695,7 +2665,23 @@
           <w:sz w:val="24"/>
           <w:szCs w:val="24"/>
         </w:rPr>
-        <w:t>Since this project is based on the application of object oriented programming concept, different books were suggested to refer by the teachers for the OOP concept. The books like “The secrets of object oriented programming”were referred OOP as reference for the development of program that assisted us to clear the concepts regarding the language and make our program development easier. For implementing the graphics in our project we have use SFML and for this, different e-books were referred and different video tutoria</w:t>
+        <w:t>Since this project is based on the application of object oriented programming concept, different books were suggested to refer by the teachers for the OOP concept. The books like “The secrets of object oriented programming”</w:t>
+      </w:r>
+      <w:r>
+        <w:rPr>
+          <w:rFonts w:ascii="Times New Roman" w:hAnsi="Times New Roman" w:cs="Times New Roman"/>
+          <w:sz w:val="24"/>
+          <w:szCs w:val="24"/>
+        </w:rPr>
+        <w:t xml:space="preserve"> </w:t>
+      </w:r>
+      <w:r>
+        <w:rPr>
+          <w:rFonts w:ascii="Times New Roman" w:hAnsi="Times New Roman" w:cs="Times New Roman"/>
+          <w:sz w:val="24"/>
+          <w:szCs w:val="24"/>
+        </w:rPr>
+        <w:t>were referred OOP as reference for the development of program that assisted us to clear the concepts regarding the language and make our program development easier. For implementing the graphics in our project we have use SFML and for this, different e-books were referred and different video tutoria</w:t>
       </w:r>
       <w:r>
         <w:rPr>
@@ -1798,101 +2784,99 @@
     </w:p>
     <w:p>
       <w:pPr>
-        <w:jc w:val="both"/>
-        <w:rPr>
-          <w:rFonts w:ascii="Times New Roman" w:hAnsi="Times New Roman" w:cs="Times New Roman"/>
-          <w:sz w:val="28"/>
-          <w:szCs w:val="28"/>
-        </w:rPr>
-      </w:pPr>
-    </w:p>
-    <w:p>
-      <w:pPr>
-        <w:jc w:val="both"/>
-        <w:rPr>
-          <w:rFonts w:ascii="Times New Roman" w:hAnsi="Times New Roman" w:cs="Times New Roman"/>
-          <w:sz w:val="28"/>
-          <w:szCs w:val="28"/>
-        </w:rPr>
-      </w:pPr>
-    </w:p>
-    <w:p>
-      <w:pPr>
-        <w:jc w:val="both"/>
-        <w:rPr>
-          <w:rFonts w:ascii="Times New Roman" w:hAnsi="Times New Roman" w:cs="Times New Roman"/>
-          <w:sz w:val="28"/>
-          <w:szCs w:val="28"/>
-        </w:rPr>
-      </w:pPr>
-    </w:p>
-    <w:p>
-      <w:pPr>
-        <w:jc w:val="both"/>
-        <w:rPr>
-          <w:rFonts w:ascii="Times New Roman" w:hAnsi="Times New Roman" w:cs="Times New Roman"/>
-          <w:sz w:val="28"/>
-          <w:szCs w:val="28"/>
-        </w:rPr>
-      </w:pPr>
-    </w:p>
-    <w:p>
-      <w:pPr>
-        <w:jc w:val="both"/>
-        <w:rPr>
-          <w:rFonts w:ascii="Times New Roman" w:hAnsi="Times New Roman" w:cs="Times New Roman"/>
-          <w:sz w:val="28"/>
-          <w:szCs w:val="28"/>
-        </w:rPr>
-      </w:pPr>
-    </w:p>
-    <w:p>
-      <w:pPr>
-        <w:jc w:val="both"/>
-        <w:rPr>
-          <w:rFonts w:ascii="Times New Roman" w:hAnsi="Times New Roman" w:cs="Times New Roman"/>
-          <w:sz w:val="28"/>
-          <w:szCs w:val="28"/>
-        </w:rPr>
-      </w:pPr>
-    </w:p>
-    <w:p>
-      <w:pPr>
-        <w:jc w:val="both"/>
-        <w:rPr>
-          <w:rFonts w:ascii="Times New Roman" w:hAnsi="Times New Roman" w:cs="Times New Roman"/>
-          <w:sz w:val="28"/>
-          <w:szCs w:val="28"/>
-        </w:rPr>
-      </w:pPr>
-    </w:p>
-    <w:p>
-      <w:pPr>
-        <w:jc w:val="both"/>
-        <w:rPr>
-          <w:rFonts w:ascii="Times New Roman" w:hAnsi="Times New Roman" w:cs="Times New Roman"/>
-          <w:sz w:val="28"/>
-          <w:szCs w:val="28"/>
-        </w:rPr>
-      </w:pPr>
-    </w:p>
-    <w:p>
-      <w:pPr>
-        <w:jc w:val="both"/>
-        <w:rPr>
-          <w:rFonts w:ascii="Times New Roman" w:hAnsi="Times New Roman" w:cs="Times New Roman"/>
-          <w:sz w:val="28"/>
-          <w:szCs w:val="28"/>
-        </w:rPr>
-      </w:pPr>
-    </w:p>
-    <w:p>
-      <w:pPr>
-        <w:jc w:val="both"/>
-        <w:rPr>
-          <w:rFonts w:ascii="Times New Roman" w:hAnsi="Times New Roman" w:cs="Times New Roman"/>
-          <w:sz w:val="28"/>
-          <w:szCs w:val="28"/>
+        <w:spacing w:before="280" w:after="0"/>
+        <w:rPr>
+          <w:rFonts w:ascii="Times New Roman" w:hAnsi="Times New Roman" w:cs="Times New Roman"/>
+          <w:sz w:val="28"/>
+          <w:szCs w:val="28"/>
+        </w:rPr>
+      </w:pPr>
+    </w:p>
+    <w:p>
+      <w:pPr>
+        <w:spacing w:before="280" w:after="0"/>
+        <w:rPr>
+          <w:rFonts w:ascii="Times New Roman" w:hAnsi="Times New Roman" w:cs="Times New Roman"/>
+          <w:b/>
+          <w:sz w:val="24"/>
+          <w:szCs w:val="24"/>
+        </w:rPr>
+      </w:pPr>
+    </w:p>
+    <w:p>
+      <w:pPr>
+        <w:spacing w:before="280" w:after="0"/>
+        <w:rPr>
+          <w:rFonts w:ascii="Times New Roman" w:hAnsi="Times New Roman" w:cs="Times New Roman"/>
+          <w:b/>
+          <w:sz w:val="24"/>
+          <w:szCs w:val="24"/>
+        </w:rPr>
+      </w:pPr>
+    </w:p>
+    <w:p>
+      <w:pPr>
+        <w:spacing w:before="280" w:after="0"/>
+        <w:rPr>
+          <w:rFonts w:ascii="Times New Roman" w:hAnsi="Times New Roman" w:cs="Times New Roman"/>
+          <w:b/>
+          <w:sz w:val="24"/>
+          <w:szCs w:val="24"/>
+        </w:rPr>
+      </w:pPr>
+    </w:p>
+    <w:p>
+      <w:pPr>
+        <w:spacing w:before="280" w:after="0"/>
+        <w:rPr>
+          <w:rFonts w:ascii="Times New Roman" w:hAnsi="Times New Roman" w:cs="Times New Roman"/>
+          <w:b/>
+          <w:sz w:val="24"/>
+          <w:szCs w:val="24"/>
+        </w:rPr>
+      </w:pPr>
+    </w:p>
+    <w:p>
+      <w:pPr>
+        <w:spacing w:before="280" w:after="0"/>
+        <w:rPr>
+          <w:rFonts w:ascii="Times New Roman" w:hAnsi="Times New Roman" w:cs="Times New Roman"/>
+          <w:b/>
+          <w:sz w:val="24"/>
+          <w:szCs w:val="24"/>
+        </w:rPr>
+      </w:pPr>
+    </w:p>
+    <w:p>
+      <w:pPr>
+        <w:spacing w:before="280" w:after="0"/>
+        <w:rPr>
+          <w:rFonts w:ascii="Times New Roman" w:hAnsi="Times New Roman" w:cs="Times New Roman"/>
+          <w:b/>
+          <w:sz w:val="24"/>
+          <w:szCs w:val="24"/>
+        </w:rPr>
+      </w:pPr>
+    </w:p>
+    <w:p>
+      <w:pPr>
+        <w:spacing w:before="280" w:after="0"/>
+        <w:rPr>
+          <w:rFonts w:ascii="Times New Roman" w:hAnsi="Times New Roman" w:cs="Times New Roman"/>
+          <w:b/>
+          <w:sz w:val="24"/>
+          <w:szCs w:val="24"/>
+        </w:rPr>
+      </w:pPr>
+    </w:p>
+    <w:p>
+      <w:pPr>
+        <w:spacing w:before="280" w:after="0"/>
+        <w:rPr>
+          <w:rFonts w:ascii="Times New Roman" w:hAnsi="Times New Roman" w:cs="Times New Roman"/>
+          <w:b/>
+          <w:sz w:val="24"/>
+          <w:szCs w:val="24"/>
         </w:rPr>
       </w:pPr>
     </w:p>
@@ -1927,7 +2911,7 @@
         </w:rPr>
         <w:lastRenderedPageBreak/>
         <w:pict>
-          <v:rect id="Rectangle 7" o:spid="_x0000_s1031" style="position:absolute;margin-left:1412.8pt;margin-top:14.75pt;width:396pt;height:31.15pt;z-index:251669504;visibility:visible;mso-position-horizontal:right;mso-position-horizontal-relative:margin;mso-width-relative:margin;mso-height-relative:margin;v-text-anchor:middle" o:gfxdata="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" fillcolor="white [3201]" strokecolor="black [3200]" strokeweight="1pt">
+          <v:rect id="Rectangle 7" o:spid="_x0000_s1031" style="position:absolute;margin-left:.8pt;margin-top:15.25pt;width:396pt;height:31.15pt;z-index:251669504;visibility:visible;mso-position-horizontal-relative:margin;mso-width-relative:margin;mso-height-relative:margin;v-text-anchor:middle" o:gfxdata="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" fillcolor="white [3201]" strokecolor="black [3200]" strokeweight="1pt">
             <v:textbox>
               <w:txbxContent>
                 <w:p>
@@ -1961,19 +2945,6 @@
     </w:p>
     <w:p>
       <w:pPr>
-        <w:autoSpaceDE w:val="0"/>
-        <w:autoSpaceDN w:val="0"/>
-        <w:adjustRightInd w:val="0"/>
-        <w:spacing w:after="0" w:line="240" w:lineRule="auto"/>
-        <w:rPr>
-          <w:rFonts w:ascii="Times New Roman" w:hAnsi="Times New Roman" w:cs="Times New Roman"/>
-          <w:sz w:val="36"/>
-          <w:szCs w:val="36"/>
-        </w:rPr>
-      </w:pPr>
-    </w:p>
-    <w:p>
-      <w:pPr>
         <w:spacing w:before="280" w:after="0"/>
         <w:jc w:val="both"/>
         <w:rPr>
@@ -2063,7 +3034,43 @@
           <w:sz w:val="24"/>
           <w:szCs w:val="24"/>
         </w:rPr>
-        <w:t xml:space="preserve"> Jan Haller, Henrik Vogelius and Hansson</w:t>
+        <w:t xml:space="preserve"> Jan Haller, </w:t>
+      </w:r>
+      <w:proofErr w:type="spellStart"/>
+      <w:r>
+        <w:rPr>
+          <w:rFonts w:ascii="Times New Roman" w:hAnsi="Times New Roman" w:cs="Times New Roman"/>
+          <w:sz w:val="24"/>
+          <w:szCs w:val="24"/>
+        </w:rPr>
+        <w:t>Henrik</w:t>
+      </w:r>
+      <w:proofErr w:type="spellEnd"/>
+      <w:r>
+        <w:rPr>
+          <w:rFonts w:ascii="Times New Roman" w:hAnsi="Times New Roman" w:cs="Times New Roman"/>
+          <w:sz w:val="24"/>
+          <w:szCs w:val="24"/>
+        </w:rPr>
+        <w:t xml:space="preserve"> </w:t>
+      </w:r>
+      <w:proofErr w:type="spellStart"/>
+      <w:r>
+        <w:rPr>
+          <w:rFonts w:ascii="Times New Roman" w:hAnsi="Times New Roman" w:cs="Times New Roman"/>
+          <w:sz w:val="24"/>
+          <w:szCs w:val="24"/>
+        </w:rPr>
+        <w:t>Vogelius</w:t>
+      </w:r>
+      <w:proofErr w:type="spellEnd"/>
+      <w:r>
+        <w:rPr>
+          <w:rFonts w:ascii="Times New Roman" w:hAnsi="Times New Roman" w:cs="Times New Roman"/>
+          <w:sz w:val="24"/>
+          <w:szCs w:val="24"/>
+        </w:rPr>
+        <w:t xml:space="preserve"> and Hansson</w:t>
       </w:r>
     </w:p>
     <w:p>
@@ -2087,8 +3094,36 @@
           <w:sz w:val="24"/>
           <w:szCs w:val="24"/>
         </w:rPr>
-        <w:t>“SFML Game Development By Example” Raimondas Pupius</w:t>
-      </w:r>
+        <w:t xml:space="preserve">“SFML Game Development By Example” </w:t>
+      </w:r>
+      <w:proofErr w:type="spellStart"/>
+      <w:r>
+        <w:rPr>
+          <w:rFonts w:ascii="Times New Roman" w:hAnsi="Times New Roman" w:cs="Times New Roman"/>
+          <w:sz w:val="24"/>
+          <w:szCs w:val="24"/>
+        </w:rPr>
+        <w:t>Raimondas</w:t>
+      </w:r>
+      <w:proofErr w:type="spellEnd"/>
+      <w:r>
+        <w:rPr>
+          <w:rFonts w:ascii="Times New Roman" w:hAnsi="Times New Roman" w:cs="Times New Roman"/>
+          <w:sz w:val="24"/>
+          <w:szCs w:val="24"/>
+        </w:rPr>
+        <w:t xml:space="preserve"> </w:t>
+      </w:r>
+      <w:proofErr w:type="spellStart"/>
+      <w:r>
+        <w:rPr>
+          <w:rFonts w:ascii="Times New Roman" w:hAnsi="Times New Roman" w:cs="Times New Roman"/>
+          <w:sz w:val="24"/>
+          <w:szCs w:val="24"/>
+        </w:rPr>
+        <w:t>Pupius</w:t>
+      </w:r>
+      <w:proofErr w:type="spellEnd"/>
     </w:p>
     <w:p>
       <w:pPr>
@@ -2111,8 +3146,90 @@
           <w:sz w:val="24"/>
           <w:szCs w:val="24"/>
         </w:rPr>
-        <w:t>“The Secrets of Object Oriented Programming in C++” Daya Sagar Baral and Diwakar Baral</w:t>
-      </w:r>
+        <w:t xml:space="preserve">“The Secrets of Object Oriented Programming in C++” </w:t>
+      </w:r>
+      <w:proofErr w:type="spellStart"/>
+      <w:r>
+        <w:rPr>
+          <w:rFonts w:ascii="Times New Roman" w:hAnsi="Times New Roman" w:cs="Times New Roman"/>
+          <w:sz w:val="24"/>
+          <w:szCs w:val="24"/>
+        </w:rPr>
+        <w:t>Daya</w:t>
+      </w:r>
+      <w:proofErr w:type="spellEnd"/>
+      <w:r>
+        <w:rPr>
+          <w:rFonts w:ascii="Times New Roman" w:hAnsi="Times New Roman" w:cs="Times New Roman"/>
+          <w:sz w:val="24"/>
+          <w:szCs w:val="24"/>
+        </w:rPr>
+        <w:t xml:space="preserve"> </w:t>
+      </w:r>
+      <w:proofErr w:type="spellStart"/>
+      <w:r>
+        <w:rPr>
+          <w:rFonts w:ascii="Times New Roman" w:hAnsi="Times New Roman" w:cs="Times New Roman"/>
+          <w:sz w:val="24"/>
+          <w:szCs w:val="24"/>
+        </w:rPr>
+        <w:t>Sagar</w:t>
+      </w:r>
+      <w:proofErr w:type="spellEnd"/>
+      <w:r>
+        <w:rPr>
+          <w:rFonts w:ascii="Times New Roman" w:hAnsi="Times New Roman" w:cs="Times New Roman"/>
+          <w:sz w:val="24"/>
+          <w:szCs w:val="24"/>
+        </w:rPr>
+        <w:t xml:space="preserve"> </w:t>
+      </w:r>
+      <w:proofErr w:type="spellStart"/>
+      <w:r>
+        <w:rPr>
+          <w:rFonts w:ascii="Times New Roman" w:hAnsi="Times New Roman" w:cs="Times New Roman"/>
+          <w:sz w:val="24"/>
+          <w:szCs w:val="24"/>
+        </w:rPr>
+        <w:t>Baral</w:t>
+      </w:r>
+      <w:proofErr w:type="spellEnd"/>
+      <w:r>
+        <w:rPr>
+          <w:rFonts w:ascii="Times New Roman" w:hAnsi="Times New Roman" w:cs="Times New Roman"/>
+          <w:sz w:val="24"/>
+          <w:szCs w:val="24"/>
+        </w:rPr>
+        <w:t xml:space="preserve"> and </w:t>
+      </w:r>
+      <w:proofErr w:type="spellStart"/>
+      <w:r>
+        <w:rPr>
+          <w:rFonts w:ascii="Times New Roman" w:hAnsi="Times New Roman" w:cs="Times New Roman"/>
+          <w:sz w:val="24"/>
+          <w:szCs w:val="24"/>
+        </w:rPr>
+        <w:t>Diwakar</w:t>
+      </w:r>
+      <w:proofErr w:type="spellEnd"/>
+      <w:r>
+        <w:rPr>
+          <w:rFonts w:ascii="Times New Roman" w:hAnsi="Times New Roman" w:cs="Times New Roman"/>
+          <w:sz w:val="24"/>
+          <w:szCs w:val="24"/>
+        </w:rPr>
+        <w:t xml:space="preserve"> </w:t>
+      </w:r>
+      <w:proofErr w:type="spellStart"/>
+      <w:r>
+        <w:rPr>
+          <w:rFonts w:ascii="Times New Roman" w:hAnsi="Times New Roman" w:cs="Times New Roman"/>
+          <w:sz w:val="24"/>
+          <w:szCs w:val="24"/>
+        </w:rPr>
+        <w:t>Baral</w:t>
+      </w:r>
+      <w:proofErr w:type="spellEnd"/>
     </w:p>
     <w:p>
       <w:pPr>
@@ -2479,9 +3596,8 @@
         <w:jc w:val="center"/>
         <w:rPr>
           <w:rFonts w:ascii="Times New Roman" w:hAnsi="Times New Roman" w:cs="Times New Roman"/>
-          <w:b/>
-          <w:sz w:val="36"/>
-          <w:szCs w:val="36"/>
+          <w:sz w:val="24"/>
+          <w:szCs w:val="24"/>
         </w:rPr>
       </w:pPr>
       <w:r>
@@ -3099,41 +4215,18 @@
         <w:jc w:val="center"/>
         <w:rPr>
           <w:rFonts w:ascii="Times New Roman" w:hAnsi="Times New Roman" w:cs="Times New Roman"/>
-          <w:b/>
           <w:sz w:val="36"/>
           <w:szCs w:val="36"/>
         </w:rPr>
       </w:pPr>
-    </w:p>
-    <w:p>
-      <w:pPr>
-        <w:spacing w:before="280" w:after="0"/>
-        <w:jc w:val="center"/>
+      <w:r>
         <w:rPr>
           <w:rFonts w:ascii="Times New Roman" w:hAnsi="Times New Roman" w:cs="Times New Roman"/>
           <w:b/>
           <w:sz w:val="36"/>
           <w:szCs w:val="36"/>
         </w:rPr>
-      </w:pPr>
-    </w:p>
-    <w:p>
-      <w:pPr>
-        <w:spacing w:before="280" w:after="0"/>
-        <w:jc w:val="center"/>
-        <w:rPr>
-          <w:rFonts w:ascii="Times New Roman" w:hAnsi="Times New Roman" w:cs="Times New Roman"/>
-          <w:sz w:val="36"/>
-          <w:szCs w:val="36"/>
-        </w:rPr>
-      </w:pPr>
-      <w:r>
-        <w:rPr>
-          <w:rFonts w:ascii="Times New Roman" w:hAnsi="Times New Roman" w:cs="Times New Roman"/>
-          <w:b/>
-          <w:sz w:val="36"/>
-          <w:szCs w:val="36"/>
-        </w:rPr>
+        <w:lastRenderedPageBreak/>
         <w:t>Implementation</w:t>
       </w:r>
     </w:p>
@@ -5072,33 +6165,6 @@
         <w:tab/>
       </w:r>
     </w:p>
-    <w:p>
-      <w:pPr>
-        <w:rPr>
-          <w:rFonts w:ascii="Times New Roman" w:hAnsi="Times New Roman" w:cs="Times New Roman"/>
-          <w:sz w:val="24"/>
-          <w:szCs w:val="24"/>
-        </w:rPr>
-      </w:pPr>
-      <w:r>
-        <w:rPr>
-          <w:rFonts w:ascii="Times New Roman" w:hAnsi="Times New Roman" w:cs="Times New Roman"/>
-          <w:sz w:val="24"/>
-          <w:szCs w:val="24"/>
-        </w:rPr>
-        <w:br w:type="page"/>
-      </w:r>
-    </w:p>
-    <w:p>
-      <w:pPr>
-        <w:jc w:val="both"/>
-        <w:rPr>
-          <w:rFonts w:ascii="Times New Roman" w:hAnsi="Times New Roman" w:cs="Times New Roman"/>
-          <w:sz w:val="24"/>
-          <w:szCs w:val="24"/>
-        </w:rPr>
-      </w:pPr>
-    </w:p>
     <w:sectPr>
       <w:pgSz w:w="11907" w:h="16839" w:code="9"/>
       <w:pgMar w:top="1440" w:right="1800" w:bottom="1440" w:left="2160" w:header="720" w:footer="720" w:gutter="0"/>
@@ -5314,6 +6380,122 @@
     </w:lvl>
   </w:abstractNum>
   <w:abstractNum w:abstractNumId="2">
+    <w:nsid w:val="24976868"/>
+    <w:multiLevelType w:val="multilevel"/>
+    <w:tmpl w:val="DE283796"/>
+    <w:lvl w:ilvl="0">
+      <w:start w:val="1"/>
+      <w:numFmt w:val="decimal"/>
+      <w:lvlText w:val="%1."/>
+      <w:lvlJc w:val="left"/>
+      <w:pPr>
+        <w:tabs>
+          <w:tab w:val="num" w:pos="810"/>
+        </w:tabs>
+        <w:ind w:left="810" w:hanging="360"/>
+      </w:pPr>
+      <w:rPr>
+        <w:color w:val="auto"/>
+      </w:rPr>
+    </w:lvl>
+    <w:lvl w:ilvl="1">
+      <w:start w:val="1"/>
+      <w:numFmt w:val="decimal"/>
+      <w:lvlText w:val="%2."/>
+      <w:lvlJc w:val="left"/>
+      <w:pPr>
+        <w:tabs>
+          <w:tab w:val="num" w:pos="1440"/>
+        </w:tabs>
+        <w:ind w:left="1440" w:hanging="360"/>
+      </w:pPr>
+    </w:lvl>
+    <w:lvl w:ilvl="2" w:tentative="1">
+      <w:start w:val="1"/>
+      <w:numFmt w:val="decimal"/>
+      <w:lvlText w:val="%3."/>
+      <w:lvlJc w:val="left"/>
+      <w:pPr>
+        <w:tabs>
+          <w:tab w:val="num" w:pos="2160"/>
+        </w:tabs>
+        <w:ind w:left="2160" w:hanging="360"/>
+      </w:pPr>
+    </w:lvl>
+    <w:lvl w:ilvl="3" w:tentative="1">
+      <w:start w:val="1"/>
+      <w:numFmt w:val="decimal"/>
+      <w:lvlText w:val="%4."/>
+      <w:lvlJc w:val="left"/>
+      <w:pPr>
+        <w:tabs>
+          <w:tab w:val="num" w:pos="2880"/>
+        </w:tabs>
+        <w:ind w:left="2880" w:hanging="360"/>
+      </w:pPr>
+    </w:lvl>
+    <w:lvl w:ilvl="4" w:tentative="1">
+      <w:start w:val="1"/>
+      <w:numFmt w:val="decimal"/>
+      <w:lvlText w:val="%5."/>
+      <w:lvlJc w:val="left"/>
+      <w:pPr>
+        <w:tabs>
+          <w:tab w:val="num" w:pos="3600"/>
+        </w:tabs>
+        <w:ind w:left="3600" w:hanging="360"/>
+      </w:pPr>
+    </w:lvl>
+    <w:lvl w:ilvl="5" w:tentative="1">
+      <w:start w:val="1"/>
+      <w:numFmt w:val="decimal"/>
+      <w:lvlText w:val="%6."/>
+      <w:lvlJc w:val="left"/>
+      <w:pPr>
+        <w:tabs>
+          <w:tab w:val="num" w:pos="4320"/>
+        </w:tabs>
+        <w:ind w:left="4320" w:hanging="360"/>
+      </w:pPr>
+    </w:lvl>
+    <w:lvl w:ilvl="6" w:tentative="1">
+      <w:start w:val="1"/>
+      <w:numFmt w:val="decimal"/>
+      <w:lvlText w:val="%7."/>
+      <w:lvlJc w:val="left"/>
+      <w:pPr>
+        <w:tabs>
+          <w:tab w:val="num" w:pos="5040"/>
+        </w:tabs>
+        <w:ind w:left="5040" w:hanging="360"/>
+      </w:pPr>
+    </w:lvl>
+    <w:lvl w:ilvl="7" w:tentative="1">
+      <w:start w:val="1"/>
+      <w:numFmt w:val="decimal"/>
+      <w:lvlText w:val="%8."/>
+      <w:lvlJc w:val="left"/>
+      <w:pPr>
+        <w:tabs>
+          <w:tab w:val="num" w:pos="5760"/>
+        </w:tabs>
+        <w:ind w:left="5760" w:hanging="360"/>
+      </w:pPr>
+    </w:lvl>
+    <w:lvl w:ilvl="8" w:tentative="1">
+      <w:start w:val="1"/>
+      <w:numFmt w:val="decimal"/>
+      <w:lvlText w:val="%9."/>
+      <w:lvlJc w:val="left"/>
+      <w:pPr>
+        <w:tabs>
+          <w:tab w:val="num" w:pos="6480"/>
+        </w:tabs>
+        <w:ind w:left="6480" w:hanging="360"/>
+      </w:pPr>
+    </w:lvl>
+  </w:abstractNum>
+  <w:abstractNum w:abstractNumId="3">
     <w:nsid w:val="51D107A8"/>
     <w:multiLevelType w:val="hybridMultilevel"/>
     <w:tmpl w:val="88744D94"/>
@@ -5408,7 +6590,7 @@
       </w:pPr>
     </w:lvl>
   </w:abstractNum>
-  <w:abstractNum w:abstractNumId="3">
+  <w:abstractNum w:abstractNumId="4">
     <w:nsid w:val="768C2D04"/>
     <w:multiLevelType w:val="hybridMultilevel"/>
     <w:tmpl w:val="3FE21A58"/>
@@ -5528,9 +6710,12 @@
     <w:abstractNumId w:val="0"/>
   </w:num>
   <w:num w:numId="3">
+    <w:abstractNumId w:val="4"/>
+  </w:num>
+  <w:num w:numId="4">
     <w:abstractNumId w:val="3"/>
   </w:num>
-  <w:num w:numId="4">
+  <w:num w:numId="5">
     <w:abstractNumId w:val="2"/>
   </w:num>
 </w:numbering>
@@ -6004,7 +7189,7 @@
   <a:extraClrSchemeLst/>
   <a:extLst>
     <a:ext uri="{05A4C25C-085E-4340-85A3-A5531E510DB2}">
-      <thm15:themeFamily xmlns:thm15="http://schemas.microsoft.com/office/thememl/2012/main" xmlns="" name="Office Theme" id="{62F939B6-93AF-4DB8-9C6B-D6C7DFDC589F}" vid="{4A3C46E8-61CC-4603-A589-7422A47A8E4A}"/>
+      <thm15:themeFamily xmlns="" xmlns:thm15="http://schemas.microsoft.com/office/thememl/2012/main" name="Office Theme" id="{62F939B6-93AF-4DB8-9C6B-D6C7DFDC589F}" vid="{4A3C46E8-61CC-4603-A589-7422A47A8E4A}"/>
     </a:ext>
   </a:extLst>
 </a:theme>

</xml_diff>